<commit_message>
Update new files Also Gorkem's code
</commit_message>
<xml_diff>
--- a/final_report/datasets/Note_questions.docx
+++ b/final_report/datasets/Note_questions.docx
@@ -11,7 +11,23 @@
         </w:numPr>
       </w:pPr>
       <w:r>
-        <w:t>Transform the non-Gaussian outcome ‘tot.vase.days’ into a longitudinal binary outcome (i.e. fresh=1/not fresh=0), and analyze the data taking into account the available covariates.</w:t>
+        <w:t>Transform the non-Gaussian outcome ‘</w:t>
+      </w:r>
+      <w:proofErr w:type="spellStart"/>
+      <w:r>
+        <w:t>tot.vase.days</w:t>
+      </w:r>
+      <w:proofErr w:type="spellEnd"/>
+      <w:r>
+        <w:t xml:space="preserve">’ into a longitudinal binary outcome (i.e. fresh=1/not fresh=0), and </w:t>
+      </w:r>
+      <w:proofErr w:type="spellStart"/>
+      <w:r>
+        <w:t>analyze</w:t>
+      </w:r>
+      <w:proofErr w:type="spellEnd"/>
+      <w:r>
+        <w:t xml:space="preserve"> the data taking into account the available covariates.</w:t>
       </w:r>
     </w:p>
     <w:p>
@@ -23,7 +39,15 @@
         </w:numPr>
       </w:pPr>
       <w:r>
-        <w:t xml:space="preserve">GEE, only taking into account flowerID </w:t>
+        <w:t xml:space="preserve">GEE, only taking into account </w:t>
+      </w:r>
+      <w:proofErr w:type="spellStart"/>
+      <w:r>
+        <w:t>flowerID</w:t>
+      </w:r>
+      <w:proofErr w:type="spellEnd"/>
+      <w:r>
+        <w:t xml:space="preserve"> </w:t>
       </w:r>
       <w:r>
         <w:t>as clustering effect</w:t>
@@ -72,9 +96,11 @@
       <w:r>
         <w:t xml:space="preserve">- for GEE: </w:t>
       </w:r>
+      <w:proofErr w:type="spellStart"/>
       <w:r>
         <w:t>geeglm</w:t>
       </w:r>
+      <w:proofErr w:type="spellEnd"/>
       <w:r>
         <w:t>()</w:t>
       </w:r>
@@ -93,538 +119,537 @@
           <w:rFonts w:eastAsiaTheme="minorEastAsia"/>
         </w:rPr>
       </w:pPr>
-      <w:r>
-        <w:t xml:space="preserve">- </w:t>
-      </w:r>
-      <m:oMath>
-        <m:func>
-          <m:funcPr>
-            <m:ctrlPr>
-              <w:rPr>
-                <w:rFonts w:ascii="Cambria Math" w:hAnsi="Cambria Math"/>
-                <w:i/>
-              </w:rPr>
-            </m:ctrlPr>
-          </m:funcPr>
-          <m:fName>
-            <m:r>
-              <m:rPr>
-                <m:sty m:val="p"/>
-              </m:rPr>
-              <w:rPr>
-                <w:rFonts w:ascii="Cambria Math" w:hAnsi="Cambria Math"/>
-              </w:rPr>
-              <m:t>log</m:t>
-            </m:r>
-          </m:fName>
-          <m:e>
-            <m:r>
-              <w:rPr>
-                <w:rFonts w:ascii="Cambria Math" w:hAnsi="Cambria Math"/>
-              </w:rPr>
-              <m:t>(</m:t>
-            </m:r>
-            <m:f>
-              <m:fPr>
-                <m:ctrlPr>
-                  <w:rPr>
-                    <w:rFonts w:ascii="Cambria Math" w:hAnsi="Cambria Math"/>
-                    <w:i/>
-                  </w:rPr>
-                </m:ctrlPr>
-              </m:fPr>
-              <m:num>
-                <m:sSub>
-                  <m:sSubPr>
-                    <m:ctrlPr>
-                      <w:rPr>
-                        <w:rFonts w:ascii="Cambria Math" w:hAnsi="Cambria Math"/>
-                        <w:i/>
-                      </w:rPr>
-                    </m:ctrlPr>
-                  </m:sSubPr>
-                  <m:e>
-                    <m:r>
-                      <w:rPr>
-                        <w:rFonts w:ascii="Cambria Math" w:hAnsi="Cambria Math"/>
-                      </w:rPr>
-                      <m:t>π</m:t>
-                    </m:r>
-                  </m:e>
-                  <m:sub>
-                    <m:r>
-                      <w:rPr>
-                        <w:rFonts w:ascii="Cambria Math" w:hAnsi="Cambria Math"/>
-                      </w:rPr>
-                      <m:t>ij</m:t>
-                    </m:r>
-                  </m:sub>
-                </m:sSub>
-              </m:num>
-              <m:den>
-                <m:r>
-                  <w:rPr>
-                    <w:rFonts w:ascii="Cambria Math" w:hAnsi="Cambria Math"/>
-                  </w:rPr>
-                  <m:t>1-</m:t>
-                </m:r>
-                <m:sSub>
-                  <m:sSubPr>
-                    <m:ctrlPr>
-                      <w:rPr>
-                        <w:rFonts w:ascii="Cambria Math" w:hAnsi="Cambria Math"/>
-                        <w:i/>
-                      </w:rPr>
-                    </m:ctrlPr>
-                  </m:sSubPr>
-                  <m:e>
-                    <m:r>
-                      <w:rPr>
-                        <w:rFonts w:ascii="Cambria Math" w:hAnsi="Cambria Math"/>
-                      </w:rPr>
-                      <m:t>π</m:t>
-                    </m:r>
-                  </m:e>
-                  <m:sub>
-                    <m:r>
-                      <w:rPr>
-                        <w:rFonts w:ascii="Cambria Math" w:hAnsi="Cambria Math"/>
-                      </w:rPr>
-                      <m:t>ij</m:t>
-                    </m:r>
-                  </m:sub>
-                </m:sSub>
-              </m:den>
-            </m:f>
-          </m:e>
-        </m:func>
-        <m:r>
-          <w:rPr>
-            <w:rFonts w:ascii="Cambria Math" w:hAnsi="Cambria Math"/>
-          </w:rPr>
-          <m:t xml:space="preserve">) = </m:t>
-        </m:r>
-        <m:sSub>
-          <m:sSubPr>
-            <m:ctrlPr>
-              <w:rPr>
-                <w:rFonts w:ascii="Cambria Math" w:hAnsi="Cambria Math"/>
-                <w:i/>
-              </w:rPr>
-            </m:ctrlPr>
-          </m:sSubPr>
-          <m:e>
-            <m:r>
-              <w:rPr>
-                <w:rFonts w:ascii="Cambria Math" w:hAnsi="Cambria Math"/>
-              </w:rPr>
-              <m:t>β</m:t>
-            </m:r>
-          </m:e>
-          <m:sub>
-            <m:r>
-              <w:rPr>
-                <w:rFonts w:ascii="Cambria Math" w:hAnsi="Cambria Math"/>
-              </w:rPr>
-              <m:t>1</m:t>
-            </m:r>
-          </m:sub>
-        </m:sSub>
-        <m:r>
-          <w:rPr>
-            <w:rFonts w:ascii="Cambria Math" w:hAnsi="Cambria Math"/>
-          </w:rPr>
-          <m:t xml:space="preserve">+ </m:t>
-        </m:r>
-        <m:nary>
-          <m:naryPr>
-            <m:chr m:val="∑"/>
-            <m:limLoc m:val="undOvr"/>
-            <m:ctrlPr>
-              <w:rPr>
-                <w:rFonts w:ascii="Cambria Math" w:hAnsi="Cambria Math"/>
-                <w:i/>
-              </w:rPr>
-            </m:ctrlPr>
-          </m:naryPr>
-          <m:sub>
-            <m:r>
-              <w:rPr>
-                <w:rFonts w:ascii="Cambria Math" w:hAnsi="Cambria Math"/>
-              </w:rPr>
-              <m:t>k=</m:t>
-            </m:r>
-            <m:r>
-              <w:rPr>
-                <w:rFonts w:ascii="Cambria Math" w:hAnsi="Cambria Math"/>
-              </w:rPr>
-              <m:t>2</m:t>
-            </m:r>
-          </m:sub>
-          <m:sup>
-            <m:r>
-              <w:rPr>
-                <w:rFonts w:ascii="Cambria Math" w:hAnsi="Cambria Math"/>
-              </w:rPr>
-              <m:t>1</m:t>
-            </m:r>
-            <m:r>
-              <w:rPr>
-                <w:rFonts w:ascii="Cambria Math" w:hAnsi="Cambria Math"/>
-              </w:rPr>
-              <m:t>5</m:t>
-            </m:r>
-          </m:sup>
-          <m:e>
-            <m:sSub>
-              <m:sSubPr>
-                <m:ctrlPr>
-                  <w:rPr>
-                    <w:rFonts w:ascii="Cambria Math" w:hAnsi="Cambria Math"/>
-                    <w:i/>
-                  </w:rPr>
-                </m:ctrlPr>
-              </m:sSubPr>
-              <m:e>
-                <m:r>
-                  <w:rPr>
-                    <w:rFonts w:ascii="Cambria Math" w:hAnsi="Cambria Math"/>
-                  </w:rPr>
-                  <m:t>β</m:t>
-                </m:r>
-              </m:e>
-              <m:sub>
-                <m:r>
-                  <w:rPr>
-                    <w:rFonts w:ascii="Cambria Math" w:hAnsi="Cambria Math"/>
-                  </w:rPr>
-                  <m:t>k</m:t>
-                </m:r>
-              </m:sub>
-            </m:sSub>
-            <m:sSub>
-              <m:sSubPr>
-                <m:ctrlPr>
-                  <w:rPr>
-                    <w:rFonts w:ascii="Cambria Math" w:hAnsi="Cambria Math"/>
-                    <w:i/>
-                  </w:rPr>
-                </m:ctrlPr>
-              </m:sSubPr>
-              <m:e>
-                <m:r>
-                  <w:rPr>
-                    <w:rFonts w:ascii="Cambria Math" w:hAnsi="Cambria Math"/>
-                  </w:rPr>
-                  <m:t>Compound</m:t>
-                </m:r>
-              </m:e>
-              <m:sub>
-                <m:r>
-                  <w:rPr>
-                    <w:rFonts w:ascii="Cambria Math" w:hAnsi="Cambria Math"/>
-                  </w:rPr>
-                  <m:t>k</m:t>
-                </m:r>
-              </m:sub>
-            </m:sSub>
-          </m:e>
-        </m:nary>
-        <m:r>
-          <w:rPr>
-            <w:rFonts w:ascii="Cambria Math" w:hAnsi="Cambria Math"/>
-          </w:rPr>
-          <m:t xml:space="preserve">+ </m:t>
-        </m:r>
-        <m:nary>
-          <m:naryPr>
-            <m:chr m:val="∑"/>
-            <m:limLoc m:val="undOvr"/>
-            <m:ctrlPr>
-              <w:rPr>
-                <w:rFonts w:ascii="Cambria Math" w:hAnsi="Cambria Math"/>
-                <w:i/>
-              </w:rPr>
-            </m:ctrlPr>
-          </m:naryPr>
-          <m:sub>
-            <m:r>
-              <w:rPr>
-                <w:rFonts w:ascii="Cambria Math" w:hAnsi="Cambria Math"/>
-              </w:rPr>
-              <m:t>l</m:t>
-            </m:r>
-            <m:r>
-              <w:rPr>
-                <w:rFonts w:ascii="Cambria Math" w:hAnsi="Cambria Math"/>
-              </w:rPr>
-              <m:t xml:space="preserve"> </m:t>
-            </m:r>
-            <m:r>
-              <w:rPr>
-                <w:rFonts w:ascii="Cambria Math" w:hAnsi="Cambria Math"/>
-              </w:rPr>
-              <m:t>=</m:t>
-            </m:r>
-            <m:r>
-              <w:rPr>
-                <w:rFonts w:ascii="Cambria Math" w:hAnsi="Cambria Math"/>
-              </w:rPr>
-              <m:t xml:space="preserve"> </m:t>
-            </m:r>
-            <m:r>
-              <w:rPr>
-                <w:rFonts w:ascii="Cambria Math" w:hAnsi="Cambria Math"/>
-              </w:rPr>
-              <m:t>1</m:t>
-            </m:r>
-          </m:sub>
-          <m:sup>
-            <m:r>
-              <w:rPr>
-                <w:rFonts w:ascii="Cambria Math" w:hAnsi="Cambria Math"/>
-              </w:rPr>
-              <m:t>8</m:t>
-            </m:r>
-          </m:sup>
-          <m:e>
-            <m:sSub>
-              <m:sSubPr>
-                <m:ctrlPr>
-                  <w:rPr>
-                    <w:rFonts w:ascii="Cambria Math" w:hAnsi="Cambria Math"/>
-                    <w:i/>
-                  </w:rPr>
-                </m:ctrlPr>
-              </m:sSubPr>
-              <m:e>
-                <m:r>
-                  <w:rPr>
-                    <w:rFonts w:ascii="Cambria Math" w:hAnsi="Cambria Math"/>
-                  </w:rPr>
-                  <m:t>β</m:t>
-                </m:r>
-              </m:e>
-              <m:sub>
-                <m:r>
-                  <w:rPr>
-                    <w:rFonts w:ascii="Cambria Math" w:hAnsi="Cambria Math"/>
-                  </w:rPr>
-                  <m:t>l</m:t>
-                </m:r>
-              </m:sub>
-            </m:sSub>
-            <m:sSub>
-              <m:sSubPr>
-                <m:ctrlPr>
-                  <w:rPr>
-                    <w:rFonts w:ascii="Cambria Math" w:hAnsi="Cambria Math"/>
-                    <w:i/>
-                  </w:rPr>
-                </m:ctrlPr>
-              </m:sSubPr>
-              <m:e>
-                <m:r>
-                  <w:rPr>
-                    <w:rFonts w:ascii="Cambria Math" w:hAnsi="Cambria Math"/>
-                  </w:rPr>
-                  <m:t>rater</m:t>
-                </m:r>
-              </m:e>
-              <m:sub>
-                <m:r>
-                  <w:rPr>
-                    <w:rFonts w:ascii="Cambria Math" w:hAnsi="Cambria Math"/>
-                  </w:rPr>
-                  <m:t>l</m:t>
-                </m:r>
-              </m:sub>
-            </m:sSub>
-          </m:e>
-        </m:nary>
-        <m:r>
-          <w:rPr>
-            <w:rFonts w:ascii="Cambria Math" w:hAnsi="Cambria Math"/>
-          </w:rPr>
-          <m:t xml:space="preserve">+ </m:t>
-        </m:r>
-        <m:sSub>
-          <m:sSubPr>
-            <m:ctrlPr>
-              <w:rPr>
-                <w:rFonts w:ascii="Cambria Math" w:hAnsi="Cambria Math"/>
-                <w:i/>
-              </w:rPr>
-            </m:ctrlPr>
-          </m:sSubPr>
-          <m:e>
-            <m:nary>
-              <m:naryPr>
-                <m:chr m:val="∑"/>
-                <m:limLoc m:val="undOvr"/>
-                <m:ctrlPr>
-                  <w:rPr>
-                    <w:rFonts w:ascii="Cambria Math" w:hAnsi="Cambria Math"/>
-                    <w:i/>
-                  </w:rPr>
-                </m:ctrlPr>
-              </m:naryPr>
-              <m:sub>
-                <m:r>
-                  <w:rPr>
-                    <w:rFonts w:ascii="Cambria Math" w:hAnsi="Cambria Math"/>
-                  </w:rPr>
-                  <m:t>m=1</m:t>
-                </m:r>
-              </m:sub>
-              <m:sup>
-                <m:r>
-                  <w:rPr>
-                    <w:rFonts w:ascii="Cambria Math" w:hAnsi="Cambria Math"/>
-                  </w:rPr>
-                  <m:t>2</m:t>
-                </m:r>
-              </m:sup>
-              <m:e>
-                <m:sSub>
-                  <m:sSubPr>
-                    <m:ctrlPr>
-                      <w:rPr>
-                        <w:rFonts w:ascii="Cambria Math" w:hAnsi="Cambria Math"/>
-                        <w:i/>
-                      </w:rPr>
-                    </m:ctrlPr>
-                  </m:sSubPr>
-                  <m:e>
-                    <m:r>
-                      <w:rPr>
-                        <w:rFonts w:ascii="Cambria Math" w:hAnsi="Cambria Math"/>
-                      </w:rPr>
-                      <m:t>species</m:t>
-                    </m:r>
-                  </m:e>
-                  <m:sub>
-                    <m:r>
-                      <w:rPr>
-                        <w:rFonts w:ascii="Cambria Math" w:hAnsi="Cambria Math"/>
-                      </w:rPr>
-                      <m:t>m</m:t>
-                    </m:r>
-                  </m:sub>
-                </m:sSub>
-              </m:e>
-            </m:nary>
-            <m:r>
-              <w:rPr>
-                <w:rFonts w:ascii="Cambria Math" w:hAnsi="Cambria Math"/>
-              </w:rPr>
-              <m:t>β</m:t>
-            </m:r>
-          </m:e>
-          <m:sub>
-            <m:r>
-              <w:rPr>
-                <w:rFonts w:ascii="Cambria Math" w:hAnsi="Cambria Math"/>
-              </w:rPr>
-              <m:t>m</m:t>
-            </m:r>
-          </m:sub>
-        </m:sSub>
-        <m:r>
-          <w:rPr>
-            <w:rFonts w:ascii="Cambria Math" w:hAnsi="Cambria Math"/>
-          </w:rPr>
-          <m:t xml:space="preserve">+ </m:t>
-        </m:r>
-        <m:sSub>
-          <m:sSubPr>
-            <m:ctrlPr>
-              <w:rPr>
-                <w:rFonts w:ascii="Cambria Math" w:hAnsi="Cambria Math"/>
-                <w:i/>
-              </w:rPr>
-            </m:ctrlPr>
-          </m:sSubPr>
-          <m:e>
-            <m:nary>
-              <m:naryPr>
-                <m:chr m:val="∑"/>
-                <m:limLoc m:val="undOvr"/>
-                <m:ctrlPr>
-                  <w:rPr>
-                    <w:rFonts w:ascii="Cambria Math" w:hAnsi="Cambria Math"/>
-                    <w:i/>
-                  </w:rPr>
-                </m:ctrlPr>
-              </m:naryPr>
-              <m:sub>
-                <m:r>
-                  <w:rPr>
-                    <w:rFonts w:ascii="Cambria Math" w:hAnsi="Cambria Math"/>
-                  </w:rPr>
-                  <m:t>n=</m:t>
-                </m:r>
-                <m:r>
-                  <w:rPr>
-                    <w:rFonts w:ascii="Cambria Math" w:hAnsi="Cambria Math"/>
-                  </w:rPr>
-                  <m:t>1</m:t>
-                </m:r>
-              </m:sub>
-              <m:sup>
-                <m:r>
-                  <w:rPr>
-                    <w:rFonts w:ascii="Cambria Math" w:hAnsi="Cambria Math"/>
-                  </w:rPr>
-                  <m:t>15</m:t>
-                </m:r>
-              </m:sup>
-              <m:e>
-                <m:sSub>
-                  <m:sSubPr>
-                    <m:ctrlPr>
-                      <w:rPr>
-                        <w:rFonts w:ascii="Cambria Math" w:hAnsi="Cambria Math"/>
-                        <w:i/>
-                      </w:rPr>
-                    </m:ctrlPr>
-                  </m:sSubPr>
-                  <m:e>
-                    <m:r>
-                      <w:rPr>
-                        <w:rFonts w:ascii="Cambria Math" w:hAnsi="Cambria Math"/>
-                      </w:rPr>
-                      <m:t>subplot</m:t>
-                    </m:r>
-                  </m:e>
-                  <m:sub>
-                    <m:r>
-                      <w:rPr>
-                        <w:rFonts w:ascii="Cambria Math" w:hAnsi="Cambria Math"/>
-                      </w:rPr>
-                      <m:t>n</m:t>
-                    </m:r>
-                  </m:sub>
-                </m:sSub>
-              </m:e>
-            </m:nary>
-            <m:r>
-              <w:rPr>
-                <w:rFonts w:ascii="Cambria Math" w:hAnsi="Cambria Math"/>
-              </w:rPr>
-              <m:t>β</m:t>
-            </m:r>
-          </m:e>
-          <m:sub>
-            <m:r>
-              <w:rPr>
-                <w:rFonts w:ascii="Cambria Math" w:hAnsi="Cambria Math"/>
-              </w:rPr>
-              <m:t>n</m:t>
-            </m:r>
-          </m:sub>
-        </m:sSub>
-      </m:oMath>
+      <m:oMathPara>
+        <m:oMath>
+          <m:func>
+            <m:funcPr>
+              <m:ctrlPr>
+                <w:rPr>
+                  <w:rFonts w:ascii="Cambria Math" w:hAnsi="Cambria Math"/>
+                  <w:i/>
+                </w:rPr>
+              </m:ctrlPr>
+            </m:funcPr>
+            <m:fName>
+              <m:r>
+                <m:rPr>
+                  <m:sty m:val="p"/>
+                </m:rPr>
+                <w:rPr>
+                  <w:rFonts w:ascii="Cambria Math" w:hAnsi="Cambria Math"/>
+                </w:rPr>
+                <m:t>log</m:t>
+              </m:r>
+            </m:fName>
+            <m:e>
+              <m:r>
+                <w:rPr>
+                  <w:rFonts w:ascii="Cambria Math" w:hAnsi="Cambria Math"/>
+                </w:rPr>
+                <m:t>(</m:t>
+              </m:r>
+              <m:f>
+                <m:fPr>
+                  <m:ctrlPr>
+                    <w:rPr>
+                      <w:rFonts w:ascii="Cambria Math" w:hAnsi="Cambria Math"/>
+                      <w:i/>
+                    </w:rPr>
+                  </m:ctrlPr>
+                </m:fPr>
+                <m:num>
+                  <m:sSub>
+                    <m:sSubPr>
+                      <m:ctrlPr>
+                        <w:rPr>
+                          <w:rFonts w:ascii="Cambria Math" w:hAnsi="Cambria Math"/>
+                          <w:i/>
+                        </w:rPr>
+                      </m:ctrlPr>
+                    </m:sSubPr>
+                    <m:e>
+                      <m:r>
+                        <w:rPr>
+                          <w:rFonts w:ascii="Cambria Math" w:hAnsi="Cambria Math"/>
+                        </w:rPr>
+                        <m:t>π</m:t>
+                      </m:r>
+                    </m:e>
+                    <m:sub>
+                      <m:r>
+                        <w:rPr>
+                          <w:rFonts w:ascii="Cambria Math" w:hAnsi="Cambria Math"/>
+                        </w:rPr>
+                        <m:t>ij</m:t>
+                      </m:r>
+                    </m:sub>
+                  </m:sSub>
+                </m:num>
+                <m:den>
+                  <m:r>
+                    <w:rPr>
+                      <w:rFonts w:ascii="Cambria Math" w:hAnsi="Cambria Math"/>
+                    </w:rPr>
+                    <m:t>1-</m:t>
+                  </m:r>
+                  <m:sSub>
+                    <m:sSubPr>
+                      <m:ctrlPr>
+                        <w:rPr>
+                          <w:rFonts w:ascii="Cambria Math" w:hAnsi="Cambria Math"/>
+                          <w:i/>
+                        </w:rPr>
+                      </m:ctrlPr>
+                    </m:sSubPr>
+                    <m:e>
+                      <m:r>
+                        <w:rPr>
+                          <w:rFonts w:ascii="Cambria Math" w:hAnsi="Cambria Math"/>
+                        </w:rPr>
+                        <m:t>π</m:t>
+                      </m:r>
+                    </m:e>
+                    <m:sub>
+                      <m:r>
+                        <w:rPr>
+                          <w:rFonts w:ascii="Cambria Math" w:hAnsi="Cambria Math"/>
+                        </w:rPr>
+                        <m:t>ij</m:t>
+                      </m:r>
+                    </m:sub>
+                  </m:sSub>
+                </m:den>
+              </m:f>
+            </m:e>
+          </m:func>
+          <m:r>
+            <w:rPr>
+              <w:rFonts w:ascii="Cambria Math" w:hAnsi="Cambria Math"/>
+            </w:rPr>
+            <m:t xml:space="preserve">) = </m:t>
+          </m:r>
+          <m:sSub>
+            <m:sSubPr>
+              <m:ctrlPr>
+                <w:rPr>
+                  <w:rFonts w:ascii="Cambria Math" w:hAnsi="Cambria Math"/>
+                  <w:i/>
+                </w:rPr>
+              </m:ctrlPr>
+            </m:sSubPr>
+            <m:e>
+              <m:r>
+                <w:rPr>
+                  <w:rFonts w:ascii="Cambria Math" w:hAnsi="Cambria Math"/>
+                </w:rPr>
+                <m:t>β</m:t>
+              </m:r>
+            </m:e>
+            <m:sub>
+              <m:r>
+                <w:rPr>
+                  <w:rFonts w:ascii="Cambria Math" w:hAnsi="Cambria Math"/>
+                </w:rPr>
+                <m:t>1</m:t>
+              </m:r>
+            </m:sub>
+          </m:sSub>
+          <m:r>
+            <w:rPr>
+              <w:rFonts w:ascii="Cambria Math" w:hAnsi="Cambria Math"/>
+            </w:rPr>
+            <m:t xml:space="preserve">+ </m:t>
+          </m:r>
+          <m:nary>
+            <m:naryPr>
+              <m:chr m:val="∑"/>
+              <m:limLoc m:val="undOvr"/>
+              <m:ctrlPr>
+                <w:rPr>
+                  <w:rFonts w:ascii="Cambria Math" w:hAnsi="Cambria Math"/>
+                  <w:i/>
+                </w:rPr>
+              </m:ctrlPr>
+            </m:naryPr>
+            <m:sub>
+              <m:r>
+                <w:rPr>
+                  <w:rFonts w:ascii="Cambria Math" w:hAnsi="Cambria Math"/>
+                </w:rPr>
+                <m:t>k=</m:t>
+              </m:r>
+              <m:r>
+                <w:rPr>
+                  <w:rFonts w:ascii="Cambria Math" w:hAnsi="Cambria Math"/>
+                </w:rPr>
+                <m:t>2</m:t>
+              </m:r>
+            </m:sub>
+            <m:sup>
+              <m:r>
+                <w:rPr>
+                  <w:rFonts w:ascii="Cambria Math" w:hAnsi="Cambria Math"/>
+                </w:rPr>
+                <m:t>1</m:t>
+              </m:r>
+              <m:r>
+                <w:rPr>
+                  <w:rFonts w:ascii="Cambria Math" w:hAnsi="Cambria Math"/>
+                </w:rPr>
+                <m:t>5</m:t>
+              </m:r>
+            </m:sup>
+            <m:e>
+              <m:sSub>
+                <m:sSubPr>
+                  <m:ctrlPr>
+                    <w:rPr>
+                      <w:rFonts w:ascii="Cambria Math" w:hAnsi="Cambria Math"/>
+                      <w:i/>
+                    </w:rPr>
+                  </m:ctrlPr>
+                </m:sSubPr>
+                <m:e>
+                  <m:r>
+                    <w:rPr>
+                      <w:rFonts w:ascii="Cambria Math" w:hAnsi="Cambria Math"/>
+                    </w:rPr>
+                    <m:t>β</m:t>
+                  </m:r>
+                </m:e>
+                <m:sub>
+                  <m:r>
+                    <w:rPr>
+                      <w:rFonts w:ascii="Cambria Math" w:hAnsi="Cambria Math"/>
+                    </w:rPr>
+                    <m:t>k</m:t>
+                  </m:r>
+                </m:sub>
+              </m:sSub>
+              <m:sSub>
+                <m:sSubPr>
+                  <m:ctrlPr>
+                    <w:rPr>
+                      <w:rFonts w:ascii="Cambria Math" w:hAnsi="Cambria Math"/>
+                      <w:i/>
+                    </w:rPr>
+                  </m:ctrlPr>
+                </m:sSubPr>
+                <m:e>
+                  <m:r>
+                    <w:rPr>
+                      <w:rFonts w:ascii="Cambria Math" w:hAnsi="Cambria Math"/>
+                    </w:rPr>
+                    <m:t>Compound</m:t>
+                  </m:r>
+                </m:e>
+                <m:sub>
+                  <m:r>
+                    <w:rPr>
+                      <w:rFonts w:ascii="Cambria Math" w:hAnsi="Cambria Math"/>
+                    </w:rPr>
+                    <m:t>k</m:t>
+                  </m:r>
+                </m:sub>
+              </m:sSub>
+            </m:e>
+          </m:nary>
+          <m:r>
+            <w:rPr>
+              <w:rFonts w:ascii="Cambria Math" w:hAnsi="Cambria Math"/>
+            </w:rPr>
+            <m:t xml:space="preserve">+ </m:t>
+          </m:r>
+          <m:nary>
+            <m:naryPr>
+              <m:chr m:val="∑"/>
+              <m:limLoc m:val="undOvr"/>
+              <m:ctrlPr>
+                <w:rPr>
+                  <w:rFonts w:ascii="Cambria Math" w:hAnsi="Cambria Math"/>
+                  <w:i/>
+                </w:rPr>
+              </m:ctrlPr>
+            </m:naryPr>
+            <m:sub>
+              <m:r>
+                <w:rPr>
+                  <w:rFonts w:ascii="Cambria Math" w:hAnsi="Cambria Math"/>
+                </w:rPr>
+                <m:t>l</m:t>
+              </m:r>
+              <m:r>
+                <w:rPr>
+                  <w:rFonts w:ascii="Cambria Math" w:hAnsi="Cambria Math"/>
+                </w:rPr>
+                <m:t xml:space="preserve"> </m:t>
+              </m:r>
+              <m:r>
+                <w:rPr>
+                  <w:rFonts w:ascii="Cambria Math" w:hAnsi="Cambria Math"/>
+                </w:rPr>
+                <m:t>=</m:t>
+              </m:r>
+              <m:r>
+                <w:rPr>
+                  <w:rFonts w:ascii="Cambria Math" w:hAnsi="Cambria Math"/>
+                </w:rPr>
+                <m:t xml:space="preserve"> </m:t>
+              </m:r>
+              <m:r>
+                <w:rPr>
+                  <w:rFonts w:ascii="Cambria Math" w:hAnsi="Cambria Math"/>
+                </w:rPr>
+                <m:t>1</m:t>
+              </m:r>
+            </m:sub>
+            <m:sup>
+              <m:r>
+                <w:rPr>
+                  <w:rFonts w:ascii="Cambria Math" w:hAnsi="Cambria Math"/>
+                </w:rPr>
+                <m:t>8</m:t>
+              </m:r>
+            </m:sup>
+            <m:e>
+              <m:sSub>
+                <m:sSubPr>
+                  <m:ctrlPr>
+                    <w:rPr>
+                      <w:rFonts w:ascii="Cambria Math" w:hAnsi="Cambria Math"/>
+                      <w:i/>
+                    </w:rPr>
+                  </m:ctrlPr>
+                </m:sSubPr>
+                <m:e>
+                  <m:r>
+                    <w:rPr>
+                      <w:rFonts w:ascii="Cambria Math" w:hAnsi="Cambria Math"/>
+                    </w:rPr>
+                    <m:t>β</m:t>
+                  </m:r>
+                </m:e>
+                <m:sub>
+                  <m:r>
+                    <w:rPr>
+                      <w:rFonts w:ascii="Cambria Math" w:hAnsi="Cambria Math"/>
+                    </w:rPr>
+                    <m:t>l</m:t>
+                  </m:r>
+                </m:sub>
+              </m:sSub>
+              <m:sSub>
+                <m:sSubPr>
+                  <m:ctrlPr>
+                    <w:rPr>
+                      <w:rFonts w:ascii="Cambria Math" w:hAnsi="Cambria Math"/>
+                      <w:i/>
+                    </w:rPr>
+                  </m:ctrlPr>
+                </m:sSubPr>
+                <m:e>
+                  <m:r>
+                    <w:rPr>
+                      <w:rFonts w:ascii="Cambria Math" w:hAnsi="Cambria Math"/>
+                    </w:rPr>
+                    <m:t>rater</m:t>
+                  </m:r>
+                </m:e>
+                <m:sub>
+                  <m:r>
+                    <w:rPr>
+                      <w:rFonts w:ascii="Cambria Math" w:hAnsi="Cambria Math"/>
+                    </w:rPr>
+                    <m:t>l</m:t>
+                  </m:r>
+                </m:sub>
+              </m:sSub>
+            </m:e>
+          </m:nary>
+          <m:r>
+            <w:rPr>
+              <w:rFonts w:ascii="Cambria Math" w:hAnsi="Cambria Math"/>
+            </w:rPr>
+            <m:t xml:space="preserve">+ </m:t>
+          </m:r>
+          <m:sSub>
+            <m:sSubPr>
+              <m:ctrlPr>
+                <w:rPr>
+                  <w:rFonts w:ascii="Cambria Math" w:hAnsi="Cambria Math"/>
+                  <w:i/>
+                </w:rPr>
+              </m:ctrlPr>
+            </m:sSubPr>
+            <m:e>
+              <m:nary>
+                <m:naryPr>
+                  <m:chr m:val="∑"/>
+                  <m:limLoc m:val="undOvr"/>
+                  <m:ctrlPr>
+                    <w:rPr>
+                      <w:rFonts w:ascii="Cambria Math" w:hAnsi="Cambria Math"/>
+                      <w:i/>
+                    </w:rPr>
+                  </m:ctrlPr>
+                </m:naryPr>
+                <m:sub>
+                  <m:r>
+                    <w:rPr>
+                      <w:rFonts w:ascii="Cambria Math" w:hAnsi="Cambria Math"/>
+                    </w:rPr>
+                    <m:t>m=1</m:t>
+                  </m:r>
+                </m:sub>
+                <m:sup>
+                  <m:r>
+                    <w:rPr>
+                      <w:rFonts w:ascii="Cambria Math" w:hAnsi="Cambria Math"/>
+                    </w:rPr>
+                    <m:t>2</m:t>
+                  </m:r>
+                </m:sup>
+                <m:e>
+                  <m:sSub>
+                    <m:sSubPr>
+                      <m:ctrlPr>
+                        <w:rPr>
+                          <w:rFonts w:ascii="Cambria Math" w:hAnsi="Cambria Math"/>
+                          <w:i/>
+                        </w:rPr>
+                      </m:ctrlPr>
+                    </m:sSubPr>
+                    <m:e>
+                      <m:r>
+                        <w:rPr>
+                          <w:rFonts w:ascii="Cambria Math" w:hAnsi="Cambria Math"/>
+                        </w:rPr>
+                        <m:t>species</m:t>
+                      </m:r>
+                    </m:e>
+                    <m:sub>
+                      <m:r>
+                        <w:rPr>
+                          <w:rFonts w:ascii="Cambria Math" w:hAnsi="Cambria Math"/>
+                        </w:rPr>
+                        <m:t>m</m:t>
+                      </m:r>
+                    </m:sub>
+                  </m:sSub>
+                </m:e>
+              </m:nary>
+              <m:r>
+                <w:rPr>
+                  <w:rFonts w:ascii="Cambria Math" w:hAnsi="Cambria Math"/>
+                </w:rPr>
+                <m:t>β</m:t>
+              </m:r>
+            </m:e>
+            <m:sub>
+              <m:r>
+                <w:rPr>
+                  <w:rFonts w:ascii="Cambria Math" w:hAnsi="Cambria Math"/>
+                </w:rPr>
+                <m:t>m</m:t>
+              </m:r>
+            </m:sub>
+          </m:sSub>
+          <m:r>
+            <w:rPr>
+              <w:rFonts w:ascii="Cambria Math" w:hAnsi="Cambria Math"/>
+            </w:rPr>
+            <m:t xml:space="preserve">+ </m:t>
+          </m:r>
+          <m:sSub>
+            <m:sSubPr>
+              <m:ctrlPr>
+                <w:rPr>
+                  <w:rFonts w:ascii="Cambria Math" w:hAnsi="Cambria Math"/>
+                  <w:i/>
+                </w:rPr>
+              </m:ctrlPr>
+            </m:sSubPr>
+            <m:e>
+              <m:nary>
+                <m:naryPr>
+                  <m:chr m:val="∑"/>
+                  <m:limLoc m:val="undOvr"/>
+                  <m:ctrlPr>
+                    <w:rPr>
+                      <w:rFonts w:ascii="Cambria Math" w:hAnsi="Cambria Math"/>
+                      <w:i/>
+                    </w:rPr>
+                  </m:ctrlPr>
+                </m:naryPr>
+                <m:sub>
+                  <m:r>
+                    <w:rPr>
+                      <w:rFonts w:ascii="Cambria Math" w:hAnsi="Cambria Math"/>
+                    </w:rPr>
+                    <m:t>n=</m:t>
+                  </m:r>
+                  <m:r>
+                    <w:rPr>
+                      <w:rFonts w:ascii="Cambria Math" w:hAnsi="Cambria Math"/>
+                    </w:rPr>
+                    <m:t>1</m:t>
+                  </m:r>
+                </m:sub>
+                <m:sup>
+                  <m:r>
+                    <w:rPr>
+                      <w:rFonts w:ascii="Cambria Math" w:hAnsi="Cambria Math"/>
+                    </w:rPr>
+                    <m:t>15</m:t>
+                  </m:r>
+                </m:sup>
+                <m:e>
+                  <m:sSub>
+                    <m:sSubPr>
+                      <m:ctrlPr>
+                        <w:rPr>
+                          <w:rFonts w:ascii="Cambria Math" w:hAnsi="Cambria Math"/>
+                          <w:i/>
+                        </w:rPr>
+                      </m:ctrlPr>
+                    </m:sSubPr>
+                    <m:e>
+                      <m:r>
+                        <w:rPr>
+                          <w:rFonts w:ascii="Cambria Math" w:hAnsi="Cambria Math"/>
+                        </w:rPr>
+                        <m:t>subplot</m:t>
+                      </m:r>
+                    </m:e>
+                    <m:sub>
+                      <m:r>
+                        <w:rPr>
+                          <w:rFonts w:ascii="Cambria Math" w:hAnsi="Cambria Math"/>
+                        </w:rPr>
+                        <m:t>n</m:t>
+                      </m:r>
+                    </m:sub>
+                  </m:sSub>
+                </m:e>
+              </m:nary>
+              <m:r>
+                <w:rPr>
+                  <w:rFonts w:ascii="Cambria Math" w:hAnsi="Cambria Math"/>
+                </w:rPr>
+                <m:t>β</m:t>
+              </m:r>
+            </m:e>
+            <m:sub>
+              <m:r>
+                <w:rPr>
+                  <w:rFonts w:ascii="Cambria Math" w:hAnsi="Cambria Math"/>
+                </w:rPr>
+                <m:t>n</m:t>
+              </m:r>
+            </m:sub>
+          </m:sSub>
+        </m:oMath>
+      </m:oMathPara>
     </w:p>
     <w:p>
       <w:r>
@@ -667,6 +692,7 @@
       <w:r>
         <w:t xml:space="preserve"> is the probability that the </w:t>
       </w:r>
+      <w:proofErr w:type="spellStart"/>
       <w:r>
         <w:t>i</w:t>
       </w:r>
@@ -676,6 +702,7 @@
         </w:rPr>
         <w:t>th</w:t>
       </w:r>
+      <w:proofErr w:type="spellEnd"/>
       <w:r>
         <w:t xml:space="preserve"> </w:t>
       </w:r>
@@ -700,6 +727,7 @@
       <w:r>
         <w:t xml:space="preserve">on day </w:t>
       </w:r>
+      <w:proofErr w:type="spellStart"/>
       <w:r>
         <w:t>j</w:t>
       </w:r>
@@ -709,9 +737,11 @@
         </w:rPr>
         <w:t>th</w:t>
       </w:r>
+      <w:proofErr w:type="spellEnd"/>
       <w:r>
         <w:t xml:space="preserve">. </w:t>
       </w:r>
+      <w:proofErr w:type="spellStart"/>
       <w:r>
         <w:t>Compound</w:t>
       </w:r>
@@ -721,6 +751,7 @@
         </w:rPr>
         <w:t>k</w:t>
       </w:r>
+      <w:proofErr w:type="spellEnd"/>
       <w:r>
         <w:t xml:space="preserve"> </w:t>
       </w:r>
@@ -782,7 +813,15 @@
     </w:p>
     <w:p>
       <w:r>
-        <w:t>(b) Analyze the Gaussian outcome ‘width of the flower’ taking into account the covariates and the subplot effect.</w:t>
+        <w:t xml:space="preserve">(b) </w:t>
+      </w:r>
+      <w:proofErr w:type="spellStart"/>
+      <w:r>
+        <w:t>Analyze</w:t>
+      </w:r>
+      <w:proofErr w:type="spellEnd"/>
+      <w:r>
+        <w:t xml:space="preserve"> the Gaussian outcome ‘width of the flower’ taking into account the covariates and the subplot effect.</w:t>
       </w:r>
     </w:p>
     <w:p>
@@ -822,7 +861,15 @@
     </w:p>
     <w:p>
       <w:r>
-        <w:t>(d) Confirm (part of) the conclusions of your data analysis on the Guassian outcome  ‘width of the flower’ using a multivariate method.</w:t>
+        <w:t xml:space="preserve">(d) Confirm (part of) the conclusions of your data analysis on the </w:t>
+      </w:r>
+      <w:proofErr w:type="spellStart"/>
+      <w:r>
+        <w:t>Guassian</w:t>
+      </w:r>
+      <w:proofErr w:type="spellEnd"/>
+      <w:r>
+        <w:t xml:space="preserve"> outcome  ‘width of the flower’ using a multivariate method.</w:t>
       </w:r>
     </w:p>
     <w:p>
@@ -832,12 +879,52 @@
     </w:p>
     <w:p>
       <w:r>
-        <w:t>(e) analyze tot.vase.days outcome using linear mixed-effect model (normal assumption)</w:t>
+        <w:t xml:space="preserve">(e) </w:t>
+      </w:r>
+      <w:proofErr w:type="spellStart"/>
+      <w:r>
+        <w:t>analyze</w:t>
+      </w:r>
+      <w:proofErr w:type="spellEnd"/>
+      <w:r>
+        <w:t xml:space="preserve"> </w:t>
+      </w:r>
+      <w:proofErr w:type="spellStart"/>
+      <w:r>
+        <w:t>tot.vase.days</w:t>
+      </w:r>
+      <w:proofErr w:type="spellEnd"/>
+      <w:r>
+        <w:t xml:space="preserve"> outcome using linear mixed-effect model (normal assumption)</w:t>
       </w:r>
     </w:p>
     <w:p>
       <w:r>
-        <w:t>(f) analyze tot.vase.days outcome using generalized mixed-effect model (poisson distribution)</w:t>
+        <w:t xml:space="preserve">(f) </w:t>
+      </w:r>
+      <w:proofErr w:type="spellStart"/>
+      <w:r>
+        <w:t>analyze</w:t>
+      </w:r>
+      <w:proofErr w:type="spellEnd"/>
+      <w:r>
+        <w:t xml:space="preserve"> </w:t>
+      </w:r>
+      <w:proofErr w:type="spellStart"/>
+      <w:r>
+        <w:t>tot.vase.days</w:t>
+      </w:r>
+      <w:proofErr w:type="spellEnd"/>
+      <w:r>
+        <w:t xml:space="preserve"> outcome using generalized mixed-effect model (</w:t>
+      </w:r>
+      <w:proofErr w:type="spellStart"/>
+      <w:r>
+        <w:t>poisson</w:t>
+      </w:r>
+      <w:proofErr w:type="spellEnd"/>
+      <w:r>
+        <w:t xml:space="preserve"> distribution)</w:t>
       </w:r>
     </w:p>
     <w:sectPr>

</xml_diff>

<commit_message>
update EDA and first analyses
</commit_message>
<xml_diff>
--- a/final_report/datasets/Note_questions.docx
+++ b/final_report/datasets/Note_questions.docx
@@ -11,7 +11,23 @@
         </w:numPr>
       </w:pPr>
       <w:r>
-        <w:t>Transform the non-Gaussian outcome ‘tot.vase.days’ into a longitudinal binary outcome (i.e. fresh=1/not fresh=0), and analyze the data taking into account the available covariates.</w:t>
+        <w:t>Transform the non-Gaussian outcome ‘</w:t>
+      </w:r>
+      <w:proofErr w:type="spellStart"/>
+      <w:r>
+        <w:t>tot.vase.days</w:t>
+      </w:r>
+      <w:proofErr w:type="spellEnd"/>
+      <w:r>
+        <w:t xml:space="preserve">’ into a longitudinal binary outcome (i.e. fresh=1/not fresh=0), and </w:t>
+      </w:r>
+      <w:proofErr w:type="spellStart"/>
+      <w:r>
+        <w:t>analyze</w:t>
+      </w:r>
+      <w:proofErr w:type="spellEnd"/>
+      <w:r>
+        <w:t xml:space="preserve"> the data taking into account the available covariates.</w:t>
       </w:r>
     </w:p>
     <w:p>
@@ -23,7 +39,15 @@
         </w:numPr>
       </w:pPr>
       <w:r>
-        <w:t xml:space="preserve">GEE, only taking into account flowerID </w:t>
+        <w:t xml:space="preserve">GEE, only taking into account </w:t>
+      </w:r>
+      <w:proofErr w:type="spellStart"/>
+      <w:r>
+        <w:t>flowerID</w:t>
+      </w:r>
+      <w:proofErr w:type="spellEnd"/>
+      <w:r>
+        <w:t xml:space="preserve"> </w:t>
       </w:r>
       <w:r>
         <w:t>as clustering effect</w:t>
@@ -72,9 +96,11 @@
       <w:r>
         <w:t xml:space="preserve">- for GEE: </w:t>
       </w:r>
+      <w:proofErr w:type="spellStart"/>
       <w:r>
         <w:t>geeglm</w:t>
       </w:r>
+      <w:proofErr w:type="spellEnd"/>
       <w:r>
         <w:t>()</w:t>
       </w:r>
@@ -618,6 +644,7 @@
       <w:r>
         <w:t xml:space="preserve"> is the probability that the </w:t>
       </w:r>
+      <w:proofErr w:type="spellStart"/>
       <w:r>
         <w:t>i</w:t>
       </w:r>
@@ -627,6 +654,7 @@
         </w:rPr>
         <w:t>th</w:t>
       </w:r>
+      <w:proofErr w:type="spellEnd"/>
       <w:r>
         <w:t xml:space="preserve"> </w:t>
       </w:r>
@@ -651,6 +679,7 @@
       <w:r>
         <w:t xml:space="preserve">on day </w:t>
       </w:r>
+      <w:proofErr w:type="spellStart"/>
       <w:r>
         <w:t>j</w:t>
       </w:r>
@@ -660,9 +689,11 @@
         </w:rPr>
         <w:t>th</w:t>
       </w:r>
+      <w:proofErr w:type="spellEnd"/>
       <w:r>
         <w:t xml:space="preserve">. </w:t>
       </w:r>
+      <w:proofErr w:type="spellStart"/>
       <w:r>
         <w:t>Compound</w:t>
       </w:r>
@@ -672,6 +703,7 @@
         </w:rPr>
         <w:t>k</w:t>
       </w:r>
+      <w:proofErr w:type="spellEnd"/>
       <w:r>
         <w:t xml:space="preserve"> </w:t>
       </w:r>
@@ -733,7 +765,20 @@
     </w:p>
     <w:p>
       <w:r>
-        <w:t>(b) Analyze the Gaussian outcome ‘width of the flower’ taking into account the covariates and the subplot effect.</w:t>
+        <w:t xml:space="preserve">- link: </w:t>
+      </w:r>
+    </w:p>
+    <w:p>
+      <w:r>
+        <w:t xml:space="preserve">(b) </w:t>
+      </w:r>
+      <w:proofErr w:type="spellStart"/>
+      <w:r>
+        <w:t>Analyze</w:t>
+      </w:r>
+      <w:proofErr w:type="spellEnd"/>
+      <w:r>
+        <w:t xml:space="preserve"> the Gaussian outcome ‘width of the flower’ taking into account the covariates and the subplot effect.</w:t>
       </w:r>
     </w:p>
     <w:p>
@@ -773,7 +818,15 @@
     </w:p>
     <w:p>
       <w:r>
-        <w:t>(d) Confirm (part of) the conclusions of your data analysis on the Guassian outcome  ‘width of the flower’ using a multivariate method.</w:t>
+        <w:t xml:space="preserve">(d) Confirm (part of) the conclusions of your data analysis on the </w:t>
+      </w:r>
+      <w:proofErr w:type="spellStart"/>
+      <w:r>
+        <w:t>Guassian</w:t>
+      </w:r>
+      <w:proofErr w:type="spellEnd"/>
+      <w:r>
+        <w:t xml:space="preserve"> outcome  ‘width of the flower’ using a multivariate method.</w:t>
       </w:r>
     </w:p>
     <w:p>
@@ -783,12 +836,52 @@
     </w:p>
     <w:p>
       <w:r>
-        <w:t>(e) analyze tot.vase.days outcome using linear mixed-effect model (normal assumption)</w:t>
-      </w:r>
-    </w:p>
-    <w:p>
-      <w:r>
-        <w:t>(f) analyze tot.vase.days outcome using generalized mixed-effect model (poisson distribution)</w:t>
+        <w:t xml:space="preserve">(e) </w:t>
+      </w:r>
+      <w:proofErr w:type="spellStart"/>
+      <w:r>
+        <w:t>analyze</w:t>
+      </w:r>
+      <w:proofErr w:type="spellEnd"/>
+      <w:r>
+        <w:t xml:space="preserve"> </w:t>
+      </w:r>
+      <w:proofErr w:type="spellStart"/>
+      <w:r>
+        <w:t>tot.vase.days</w:t>
+      </w:r>
+      <w:proofErr w:type="spellEnd"/>
+      <w:r>
+        <w:t xml:space="preserve"> outcome using linear mixed-effect model (normal assumption)</w:t>
+      </w:r>
+    </w:p>
+    <w:p>
+      <w:r>
+        <w:t xml:space="preserve">(f) </w:t>
+      </w:r>
+      <w:proofErr w:type="spellStart"/>
+      <w:r>
+        <w:t>analyze</w:t>
+      </w:r>
+      <w:proofErr w:type="spellEnd"/>
+      <w:r>
+        <w:t xml:space="preserve"> </w:t>
+      </w:r>
+      <w:proofErr w:type="spellStart"/>
+      <w:r>
+        <w:t>tot.vase.days</w:t>
+      </w:r>
+      <w:proofErr w:type="spellEnd"/>
+      <w:r>
+        <w:t xml:space="preserve"> outcome using generalized mixed-effect model (</w:t>
+      </w:r>
+      <w:proofErr w:type="spellStart"/>
+      <w:r>
+        <w:t>poisson</w:t>
+      </w:r>
+      <w:proofErr w:type="spellEnd"/>
+      <w:r>
+        <w:t xml:space="preserve"> distribution)</w:t>
       </w:r>
     </w:p>
     <w:p/>
@@ -836,7 +929,15 @@
         <w:t xml:space="preserve"> – consult </w:t>
       </w:r>
       <w:r>
-        <w:t>report from Gorup 3</w:t>
+        <w:t xml:space="preserve">report from </w:t>
+      </w:r>
+      <w:proofErr w:type="spellStart"/>
+      <w:r>
+        <w:t>Gorup</w:t>
+      </w:r>
+      <w:proofErr w:type="spellEnd"/>
+      <w:r>
+        <w:t xml:space="preserve"> 3</w:t>
       </w:r>
       <w:r>
         <w:t>.</w:t>
@@ -899,7 +1000,35 @@
         <w:rPr>
           <w:lang w:val="fr-FR"/>
         </w:rPr>
-        <w:t>Git hub. Same code/different cod</w:t>
+        <w:t xml:space="preserve">Git hub. </w:t>
+      </w:r>
+      <w:proofErr w:type="spellStart"/>
+      <w:r>
+        <w:rPr>
+          <w:lang w:val="fr-FR"/>
+        </w:rPr>
+        <w:t>Same</w:t>
+      </w:r>
+      <w:proofErr w:type="spellEnd"/>
+      <w:r>
+        <w:rPr>
+          <w:lang w:val="fr-FR"/>
+        </w:rPr>
+        <w:t xml:space="preserve"> code/</w:t>
+      </w:r>
+      <w:proofErr w:type="spellStart"/>
+      <w:r>
+        <w:rPr>
+          <w:lang w:val="fr-FR"/>
+        </w:rPr>
+        <w:t>different</w:t>
+      </w:r>
+      <w:proofErr w:type="spellEnd"/>
+      <w:r>
+        <w:rPr>
+          <w:lang w:val="fr-FR"/>
+        </w:rPr>
+        <w:t xml:space="preserve"> cod</w:t>
       </w:r>
       <w:r>
         <w:rPr>
@@ -918,25 +1047,21 @@
         <w:rPr>
           <w:lang w:val="fr-FR"/>
         </w:rPr>
-        <w:t>To do list 090524</w:t>
-      </w:r>
-    </w:p>
-    <w:p>
-      <w:pPr>
-        <w:pStyle w:val="ListParagraph"/>
-        <w:numPr>
-          <w:ilvl w:val="0"/>
-          <w:numId w:val="2"/>
-        </w:numPr>
+        <w:t xml:space="preserve">To do </w:t>
+      </w:r>
+      <w:proofErr w:type="spellStart"/>
+      <w:r>
         <w:rPr>
           <w:lang w:val="fr-FR"/>
         </w:rPr>
-      </w:pPr>
+        <w:t>list</w:t>
+      </w:r>
+      <w:proofErr w:type="spellEnd"/>
       <w:r>
         <w:rPr>
           <w:lang w:val="fr-FR"/>
         </w:rPr>
-        <w:t>Read report from Bernard</w:t>
+        <w:t xml:space="preserve"> 090524</w:t>
       </w:r>
     </w:p>
     <w:p>
@@ -946,16 +1071,108 @@
           <w:ilvl w:val="0"/>
           <w:numId w:val="2"/>
         </w:numPr>
-      </w:pPr>
-      <w:r>
+        <w:rPr>
+          <w:lang w:val="fr-FR"/>
+        </w:rPr>
+      </w:pPr>
+      <w:r>
+        <w:rPr>
+          <w:lang w:val="fr-FR"/>
+        </w:rPr>
+        <w:t xml:space="preserve">Read report </w:t>
+      </w:r>
+      <w:proofErr w:type="spellStart"/>
+      <w:r>
+        <w:rPr>
+          <w:lang w:val="fr-FR"/>
+        </w:rPr>
+        <w:t>from</w:t>
+      </w:r>
+      <w:proofErr w:type="spellEnd"/>
+      <w:r>
+        <w:rPr>
+          <w:lang w:val="fr-FR"/>
+        </w:rPr>
+        <w:t xml:space="preserve"> Bernard</w:t>
+      </w:r>
+      <w:r>
+        <w:rPr>
+          <w:lang w:val="fr-FR"/>
+        </w:rPr>
+        <w:t xml:space="preserve"> </w:t>
+      </w:r>
+      <w:sdt>
+        <w:sdtPr>
+          <w:rPr>
+            <w:lang w:val="fr-FR"/>
+          </w:rPr>
+          <w:id w:val="-2028784834"/>
+          <w14:checkbox>
+            <w14:checked w14:val="1"/>
+            <w14:checkedState w14:val="2612" w14:font="MS Gothic"/>
+            <w14:uncheckedState w14:val="2610" w14:font="MS Gothic"/>
+          </w14:checkbox>
+        </w:sdtPr>
+        <w:sdtEndPr/>
+        <w:sdtContent>
+          <w:r>
+            <w:rPr>
+              <w:rFonts w:ascii="MS Gothic" w:eastAsia="MS Gothic" w:hAnsi="MS Gothic" w:hint="eastAsia"/>
+              <w:lang w:val="fr-FR"/>
+            </w:rPr>
+            <w:t>☒</w:t>
+          </w:r>
+        </w:sdtContent>
+      </w:sdt>
+    </w:p>
+    <w:p>
+      <w:pPr>
+        <w:pStyle w:val="ListParagraph"/>
+        <w:numPr>
+          <w:ilvl w:val="0"/>
+          <w:numId w:val="2"/>
+        </w:numPr>
+      </w:pPr>
+      <w:r>
+        <w:lastRenderedPageBreak/>
         <w:t xml:space="preserve">Do EDA for </w:t>
       </w:r>
       <w:r>
         <w:t>question a :</w:t>
       </w:r>
       <w:r>
-        <w:t xml:space="preserve"> box plot of tot.vas.days per compound</w:t>
-      </w:r>
+        <w:t xml:space="preserve"> box plot of </w:t>
+      </w:r>
+      <w:proofErr w:type="spellStart"/>
+      <w:r>
+        <w:t>tot.vas.days</w:t>
+      </w:r>
+      <w:proofErr w:type="spellEnd"/>
+      <w:r>
+        <w:t xml:space="preserve"> per compound</w:t>
+      </w:r>
+      <w:r>
+        <w:t xml:space="preserve"> </w:t>
+      </w:r>
+      <w:sdt>
+        <w:sdtPr>
+          <w:id w:val="1831799126"/>
+          <w14:checkbox>
+            <w14:checked w14:val="1"/>
+            <w14:checkedState w14:val="2612" w14:font="MS Gothic"/>
+            <w14:uncheckedState w14:val="2610" w14:font="MS Gothic"/>
+          </w14:checkbox>
+        </w:sdtPr>
+        <w:sdtEndPr/>
+        <w:sdtContent>
+          <w:r>
+            <w:rPr>
+              <w:rFonts w:ascii="MS Gothic" w:eastAsia="MS Gothic" w:hAnsi="MS Gothic" w:hint="eastAsia"/>
+            </w:rPr>
+            <w:t>☒</w:t>
+          </w:r>
+        </w:sdtContent>
+      </w:sdt>
     </w:p>
     <w:p>
       <w:pPr>
@@ -966,8 +1183,15 @@
         </w:numPr>
       </w:pPr>
       <w:r>
-        <w:lastRenderedPageBreak/>
-        <w:t xml:space="preserve">Gee and glmm for a. </w:t>
+        <w:t xml:space="preserve">Gee and </w:t>
+      </w:r>
+      <w:proofErr w:type="spellStart"/>
+      <w:r>
+        <w:t>glmm</w:t>
+      </w:r>
+      <w:proofErr w:type="spellEnd"/>
+      <w:r>
+        <w:t xml:space="preserve"> for a. </w:t>
       </w:r>
     </w:p>
     <w:p>
@@ -993,8 +1217,13 @@
           <w:numId w:val="2"/>
         </w:numPr>
       </w:pPr>
-      <w:r>
-        <w:t>Glmm with marginal interpretation</w:t>
+      <w:proofErr w:type="spellStart"/>
+      <w:r>
+        <w:t>Glmm</w:t>
+      </w:r>
+      <w:proofErr w:type="spellEnd"/>
+      <w:r>
+        <w:t xml:space="preserve"> with marginal interpretation</w:t>
       </w:r>
     </w:p>
     <w:p>
@@ -1005,9 +1234,490 @@
           <w:numId w:val="2"/>
         </w:numPr>
       </w:pPr>
-      <w:r>
-        <w:t>Pca for c</w:t>
-      </w:r>
+      <w:proofErr w:type="spellStart"/>
+      <w:r>
+        <w:t>Pca</w:t>
+      </w:r>
+      <w:proofErr w:type="spellEnd"/>
+      <w:r>
+        <w:t xml:space="preserve"> for c</w:t>
+      </w:r>
+    </w:p>
+    <w:p>
+      <w:pPr>
+        <w:pStyle w:val="ListParagraph"/>
+        <w:numPr>
+          <w:ilvl w:val="0"/>
+          <w:numId w:val="2"/>
+        </w:numPr>
+      </w:pPr>
+      <w:r>
+        <w:t xml:space="preserve">Note: contrast (multiple comparison mixed effects model in R - </w:t>
+      </w:r>
+      <w:hyperlink r:id="rId6" w:history="1">
+        <w:r>
+          <w:rPr>
+            <w:rStyle w:val="Hyperlink"/>
+          </w:rPr>
+          <w:t>(1) What about Multiple comparisons in a linear mixed model in R? | ResearchGate</w:t>
+        </w:r>
+      </w:hyperlink>
+      <w:r>
+        <w:t xml:space="preserve"> - </w:t>
+      </w:r>
+      <w:hyperlink r:id="rId7" w:history="1">
+        <w:r>
+          <w:rPr>
+            <w:rStyle w:val="Hyperlink"/>
+          </w:rPr>
+          <w:t xml:space="preserve">Comparisons and contrasts in </w:t>
+        </w:r>
+        <w:proofErr w:type="spellStart"/>
+        <w:r>
+          <w:rPr>
+            <w:rStyle w:val="Hyperlink"/>
+          </w:rPr>
+          <w:t>emmeans</w:t>
+        </w:r>
+        <w:proofErr w:type="spellEnd"/>
+        <w:r>
+          <w:rPr>
+            <w:rStyle w:val="Hyperlink"/>
+          </w:rPr>
+          <w:t xml:space="preserve"> (r-project.org)</w:t>
+        </w:r>
+      </w:hyperlink>
+      <w:r>
+        <w:t xml:space="preserve"> - </w:t>
+      </w:r>
+      <w:hyperlink r:id="rId8" w:history="1">
+        <w:r>
+          <w:rPr>
+            <w:rStyle w:val="Hyperlink"/>
+          </w:rPr>
+          <w:t>Contrast Methods (r-project.org)</w:t>
+        </w:r>
+      </w:hyperlink>
+    </w:p>
+    <w:p>
+      <w:pPr>
+        <w:pStyle w:val="ListParagraph"/>
+        <w:numPr>
+          <w:ilvl w:val="0"/>
+          <w:numId w:val="2"/>
+        </w:numPr>
+      </w:pPr>
+      <w:r>
+        <w:t>Interesting posts I found on mixed-effects model:</w:t>
+      </w:r>
+    </w:p>
+    <w:p>
+      <w:pPr>
+        <w:pStyle w:val="ListParagraph"/>
+        <w:numPr>
+          <w:ilvl w:val="1"/>
+          <w:numId w:val="2"/>
+        </w:numPr>
+      </w:pPr>
+      <w:r>
+        <w:t>difference between fixed effect, random effect in mixed effect models?</w:t>
+      </w:r>
+      <w:r>
+        <w:t xml:space="preserve"> - </w:t>
+      </w:r>
+      <w:hyperlink r:id="rId9" w:history="1">
+        <w:r>
+          <w:rPr>
+            <w:rStyle w:val="Hyperlink"/>
+          </w:rPr>
+          <w:t>https://stats.stackexchange.com/questions/4700/what-is-the-difference-between-fixed-effect-random-effect-in-mixed-effect-model</w:t>
+        </w:r>
+      </w:hyperlink>
+    </w:p>
+    <w:p>
+      <w:pPr>
+        <w:pStyle w:val="ListParagraph"/>
+        <w:numPr>
+          <w:ilvl w:val="1"/>
+          <w:numId w:val="2"/>
+        </w:numPr>
+      </w:pPr>
+      <w:r>
+        <w:t xml:space="preserve">mixed effects model tutorial: </w:t>
+      </w:r>
+      <w:hyperlink r:id="rId10" w:history="1">
+        <w:r>
+          <w:rPr>
+            <w:rStyle w:val="Hyperlink"/>
+          </w:rPr>
+          <w:t>https://ourcodingclub.github.io/tutorials/mixed-models/</w:t>
+        </w:r>
+      </w:hyperlink>
+    </w:p>
+    <w:p>
+      <w:pPr>
+        <w:pStyle w:val="ListParagraph"/>
+        <w:numPr>
+          <w:ilvl w:val="1"/>
+          <w:numId w:val="2"/>
+        </w:numPr>
+      </w:pPr>
+      <w:r>
+        <w:t>Is it a fixed or random effect?</w:t>
+      </w:r>
+      <w:r>
+        <w:t xml:space="preserve"> </w:t>
+      </w:r>
+      <w:hyperlink r:id="rId11" w:history="1">
+        <w:r>
+          <w:rPr>
+            <w:rStyle w:val="Hyperlink"/>
+          </w:rPr>
+          <w:t>https://dynamicecology.wordpress.com/2015/11/04/is-it-a-fixed-or-random-effect/</w:t>
+        </w:r>
+      </w:hyperlink>
+    </w:p>
+    <w:p>
+      <w:pPr>
+        <w:pStyle w:val="ListParagraph"/>
+        <w:numPr>
+          <w:ilvl w:val="1"/>
+          <w:numId w:val="2"/>
+        </w:numPr>
+      </w:pPr>
+      <w:r>
+        <w:t>How many terms? On model complexity</w:t>
+      </w:r>
+      <w:r>
+        <w:t xml:space="preserve"> - </w:t>
+      </w:r>
+      <w:hyperlink r:id="rId12" w:history="1">
+        <w:r>
+          <w:rPr>
+            <w:rStyle w:val="Hyperlink"/>
+          </w:rPr>
+          <w:t>https://dynamicecology.wordpress.com/2015/02/05/how-many-terms-in-your-model-before-statistical-machismo/</w:t>
+        </w:r>
+      </w:hyperlink>
+    </w:p>
+    <w:p>
+      <w:pPr>
+        <w:pStyle w:val="ListParagraph"/>
+        <w:numPr>
+          <w:ilvl w:val="1"/>
+          <w:numId w:val="2"/>
+        </w:numPr>
+      </w:pPr>
+      <w:r>
+        <w:t>More on model complexity</w:t>
+      </w:r>
+      <w:r>
+        <w:t xml:space="preserve"> - </w:t>
+      </w:r>
+      <w:hyperlink r:id="rId13" w:history="1">
+        <w:r>
+          <w:rPr>
+            <w:rStyle w:val="Hyperlink"/>
+          </w:rPr>
+          <w:t>https://dynamicecology.wordpress.com/2014/12/02/why-are-your-statistical-models-more-complex-these-days/</w:t>
+        </w:r>
+      </w:hyperlink>
+    </w:p>
+    <w:p>
+      <w:pPr>
+        <w:pStyle w:val="ListParagraph"/>
+        <w:numPr>
+          <w:ilvl w:val="1"/>
+          <w:numId w:val="2"/>
+        </w:numPr>
+      </w:pPr>
+      <w:r>
+        <w:t>some of the fixed and random effects definitions gathered by Gelman</w:t>
+      </w:r>
+      <w:r>
+        <w:t xml:space="preserve"> - </w:t>
+      </w:r>
+      <w:hyperlink r:id="rId14" w:history="1">
+        <w:r>
+          <w:rPr>
+            <w:rStyle w:val="Hyperlink"/>
+          </w:rPr>
+          <w:t>http://www.stat.columbia.edu/~gelman/research/published/AOS259.pdf</w:t>
+        </w:r>
+      </w:hyperlink>
+    </w:p>
+    <w:p>
+      <w:pPr>
+        <w:pStyle w:val="ListParagraph"/>
+        <w:numPr>
+          <w:ilvl w:val="1"/>
+          <w:numId w:val="2"/>
+        </w:numPr>
+      </w:pPr>
+      <w:r>
+        <w:t>I</w:t>
+      </w:r>
+      <w:r>
+        <w:t>nterpreting random effects</w:t>
+      </w:r>
+      <w:r>
+        <w:t>:</w:t>
+      </w:r>
+    </w:p>
+    <w:p>
+      <w:pPr>
+        <w:pStyle w:val="ListParagraph"/>
+        <w:numPr>
+          <w:ilvl w:val="2"/>
+          <w:numId w:val="2"/>
+        </w:numPr>
+      </w:pPr>
+      <w:hyperlink r:id="rId15" w:history="1">
+        <w:r>
+          <w:rPr>
+            <w:rStyle w:val="Hyperlink"/>
+          </w:rPr>
+          <w:t>https://www.r-bloggers.com/2012/11/making-sense-of-random-effects/</w:t>
+        </w:r>
+      </w:hyperlink>
+    </w:p>
+    <w:p>
+      <w:pPr>
+        <w:pStyle w:val="ListParagraph"/>
+        <w:numPr>
+          <w:ilvl w:val="2"/>
+          <w:numId w:val="2"/>
+        </w:numPr>
+      </w:pPr>
+      <w:hyperlink r:id="rId16" w:history="1">
+        <w:r>
+          <w:rPr>
+            <w:rStyle w:val="Hyperlink"/>
+          </w:rPr>
+          <w:t>https://www.theanalysisfactor.com/understanding-random-effects-in-mixed-models/</w:t>
+        </w:r>
+      </w:hyperlink>
+    </w:p>
+    <w:p>
+      <w:pPr>
+        <w:pStyle w:val="ListParagraph"/>
+        <w:numPr>
+          <w:ilvl w:val="2"/>
+          <w:numId w:val="2"/>
+        </w:numPr>
+      </w:pPr>
+      <w:hyperlink r:id="rId17" w:history="1">
+        <w:r>
+          <w:rPr>
+            <w:rStyle w:val="Hyperlink"/>
+          </w:rPr>
+          <w:t>https://bodowinter.com/tutorial/bw_LME_tutorial.pdf</w:t>
+        </w:r>
+      </w:hyperlink>
+    </w:p>
+    <w:p>
+      <w:pPr>
+        <w:pStyle w:val="ListParagraph"/>
+        <w:numPr>
+          <w:ilvl w:val="1"/>
+          <w:numId w:val="2"/>
+        </w:numPr>
+      </w:pPr>
+      <w:r>
+        <w:t xml:space="preserve">GEE compared with </w:t>
+      </w:r>
+      <w:proofErr w:type="spellStart"/>
+      <w:r>
+        <w:t>lmer</w:t>
+      </w:r>
+      <w:proofErr w:type="spellEnd"/>
+      <w:r>
+        <w:t>:</w:t>
+      </w:r>
+    </w:p>
+    <w:p>
+      <w:pPr>
+        <w:pStyle w:val="ListParagraph"/>
+        <w:numPr>
+          <w:ilvl w:val="2"/>
+          <w:numId w:val="2"/>
+        </w:numPr>
+      </w:pPr>
+      <w:r>
+        <w:t>https://stats.stackexchange.com/questions/380207/gee-vs-lme-non-normal-distribution/380399#380399</w:t>
+      </w:r>
+    </w:p>
+    <w:p>
+      <w:pPr>
+        <w:pStyle w:val="ListParagraph"/>
+        <w:numPr>
+          <w:ilvl w:val="0"/>
+          <w:numId w:val="2"/>
+        </w:numPr>
+      </w:pPr>
+      <w:r>
+        <w:t>Checking mixed model assumptions:</w:t>
+      </w:r>
+    </w:p>
+    <w:p>
+      <w:pPr>
+        <w:pStyle w:val="ListParagraph"/>
+        <w:numPr>
+          <w:ilvl w:val="1"/>
+          <w:numId w:val="2"/>
+        </w:numPr>
+      </w:pPr>
+      <w:r>
+        <w:t>plot(</w:t>
+      </w:r>
+      <w:proofErr w:type="spellStart"/>
+      <w:r>
+        <w:t>mixed.lmer</w:t>
+      </w:r>
+      <w:proofErr w:type="spellEnd"/>
+      <w:r>
+        <w:t>)</w:t>
+      </w:r>
+    </w:p>
+    <w:p>
+      <w:pPr>
+        <w:pStyle w:val="ListParagraph"/>
+        <w:numPr>
+          <w:ilvl w:val="1"/>
+          <w:numId w:val="2"/>
+        </w:numPr>
+      </w:pPr>
+      <w:proofErr w:type="spellStart"/>
+      <w:r>
+        <w:t>qqnorm</w:t>
+      </w:r>
+      <w:proofErr w:type="spellEnd"/>
+      <w:r>
+        <w:t>(</w:t>
+      </w:r>
+      <w:proofErr w:type="spellStart"/>
+      <w:r>
+        <w:t>resid</w:t>
+      </w:r>
+      <w:proofErr w:type="spellEnd"/>
+      <w:r>
+        <w:t>(</w:t>
+      </w:r>
+      <w:proofErr w:type="spellStart"/>
+      <w:r>
+        <w:t>mixed.lmer</w:t>
+      </w:r>
+      <w:proofErr w:type="spellEnd"/>
+      <w:r>
+        <w:t>))</w:t>
+      </w:r>
+    </w:p>
+    <w:p>
+      <w:pPr>
+        <w:pStyle w:val="ListParagraph"/>
+        <w:numPr>
+          <w:ilvl w:val="1"/>
+          <w:numId w:val="2"/>
+        </w:numPr>
+      </w:pPr>
+      <w:proofErr w:type="spellStart"/>
+      <w:r>
+        <w:t>qqline</w:t>
+      </w:r>
+      <w:proofErr w:type="spellEnd"/>
+      <w:r>
+        <w:t>(</w:t>
+      </w:r>
+      <w:proofErr w:type="spellStart"/>
+      <w:r>
+        <w:t>resid</w:t>
+      </w:r>
+      <w:proofErr w:type="spellEnd"/>
+      <w:r>
+        <w:t>(</w:t>
+      </w:r>
+      <w:proofErr w:type="spellStart"/>
+      <w:r>
+        <w:t>mixed.lmer</w:t>
+      </w:r>
+      <w:proofErr w:type="spellEnd"/>
+      <w:r>
+        <w:t>))</w:t>
+      </w:r>
+    </w:p>
+    <w:p>
+      <w:pPr>
+        <w:pStyle w:val="ListParagraph"/>
+        <w:numPr>
+          <w:ilvl w:val="0"/>
+          <w:numId w:val="2"/>
+        </w:numPr>
+      </w:pPr>
+      <w:r>
+        <w:t xml:space="preserve">Now I </w:t>
+      </w:r>
+      <w:r>
+        <w:t>understand</w:t>
+      </w:r>
+      <w:r>
+        <w:t xml:space="preserve"> the distinction between </w:t>
+      </w:r>
+      <w:r>
+        <w:t>“</w:t>
+      </w:r>
+      <w:r>
+        <w:t xml:space="preserve">crossed </w:t>
+      </w:r>
+      <w:r>
+        <w:t>–</w:t>
+      </w:r>
+      <w:r>
+        <w:t xml:space="preserve"> partially crossed and</w:t>
+      </w:r>
+      <w:r>
+        <w:t xml:space="preserve"> </w:t>
+      </w:r>
+      <w:r>
+        <w:t>nested</w:t>
+      </w:r>
+      <w:r>
+        <w:t xml:space="preserve">” random </w:t>
+      </w:r>
+      <w:r>
+        <w:t>factors</w:t>
+      </w:r>
+    </w:p>
+    <w:p>
+      <w:pPr>
+        <w:pStyle w:val="ListParagraph"/>
+        <w:numPr>
+          <w:ilvl w:val="0"/>
+          <w:numId w:val="2"/>
+        </w:numPr>
+      </w:pPr>
+      <w:r>
+        <w:t>excellent visualisation of random intercepts and slopes</w:t>
+      </w:r>
+      <w:r>
+        <w:t xml:space="preserve"> - </w:t>
+      </w:r>
+      <w:hyperlink r:id="rId18" w:history="1">
+        <w:r>
+          <w:rPr>
+            <w:rStyle w:val="Hyperlink"/>
+          </w:rPr>
+          <w:t>https://mfviz.com/hierarchical-models/</w:t>
+        </w:r>
+      </w:hyperlink>
+    </w:p>
+    <w:p>
+      <w:pPr>
+        <w:pStyle w:val="ListParagraph"/>
+        <w:numPr>
+          <w:ilvl w:val="0"/>
+          <w:numId w:val="2"/>
+        </w:numPr>
+      </w:pPr>
     </w:p>
     <w:sectPr>
       <w:pgSz w:w="11906" w:h="16838"/>
@@ -1138,7 +1848,7 @@
         <w:rFonts w:ascii="Courier New" w:hAnsi="Courier New" w:cs="Courier New" w:hint="default"/>
       </w:rPr>
     </w:lvl>
-    <w:lvl w:ilvl="2" w:tplc="08090005" w:tentative="1">
+    <w:lvl w:ilvl="2" w:tplc="08090005">
       <w:start w:val="1"/>
       <w:numFmt w:val="bullet"/>
       <w:lvlText w:val=""/>

</xml_diff>

<commit_message>
Add more note for today's meeting
</commit_message>
<xml_diff>
--- a/final_report/datasets/Note_questions.docx
+++ b/final_report/datasets/Note_questions.docx
@@ -11,23 +11,7 @@
         </w:numPr>
       </w:pPr>
       <w:r>
-        <w:t>Transform the non-Gaussian outcome ‘</w:t>
-      </w:r>
-      <w:proofErr w:type="spellStart"/>
-      <w:r>
-        <w:t>tot.vase.days</w:t>
-      </w:r>
-      <w:proofErr w:type="spellEnd"/>
-      <w:r>
-        <w:t xml:space="preserve">’ into a longitudinal binary outcome (i.e. fresh=1/not fresh=0), and </w:t>
-      </w:r>
-      <w:proofErr w:type="spellStart"/>
-      <w:r>
-        <w:t>analyze</w:t>
-      </w:r>
-      <w:proofErr w:type="spellEnd"/>
-      <w:r>
-        <w:t xml:space="preserve"> the data taking into account the available covariates.</w:t>
+        <w:t>Transform the non-Gaussian outcome ‘tot.vase.days’ into a longitudinal binary outcome (i.e. fresh=1/not fresh=0), and analyze the data taking into account the available covariates.</w:t>
       </w:r>
     </w:p>
     <w:p>
@@ -39,15 +23,7 @@
         </w:numPr>
       </w:pPr>
       <w:r>
-        <w:t xml:space="preserve">GEE, only taking into account </w:t>
-      </w:r>
-      <w:proofErr w:type="spellStart"/>
-      <w:r>
-        <w:t>flowerID</w:t>
-      </w:r>
-      <w:proofErr w:type="spellEnd"/>
-      <w:r>
-        <w:t xml:space="preserve"> </w:t>
+        <w:t xml:space="preserve">GEE, only taking into account flowerID </w:t>
       </w:r>
       <w:r>
         <w:t>as clustering effect</w:t>
@@ -96,11 +72,9 @@
       <w:r>
         <w:t xml:space="preserve">- for GEE: </w:t>
       </w:r>
-      <w:proofErr w:type="spellStart"/>
       <w:r>
         <w:t>geeglm</w:t>
       </w:r>
-      <w:proofErr w:type="spellEnd"/>
       <w:r>
         <w:t>()</w:t>
       </w:r>
@@ -644,7 +618,6 @@
       <w:r>
         <w:t xml:space="preserve"> is the probability that the </w:t>
       </w:r>
-      <w:proofErr w:type="spellStart"/>
       <w:r>
         <w:t>i</w:t>
       </w:r>
@@ -654,7 +627,6 @@
         </w:rPr>
         <w:t>th</w:t>
       </w:r>
-      <w:proofErr w:type="spellEnd"/>
       <w:r>
         <w:t xml:space="preserve"> </w:t>
       </w:r>
@@ -679,7 +651,6 @@
       <w:r>
         <w:t xml:space="preserve">on day </w:t>
       </w:r>
-      <w:proofErr w:type="spellStart"/>
       <w:r>
         <w:t>j</w:t>
       </w:r>
@@ -689,11 +660,9 @@
         </w:rPr>
         <w:t>th</w:t>
       </w:r>
-      <w:proofErr w:type="spellEnd"/>
       <w:r>
         <w:t xml:space="preserve">. </w:t>
       </w:r>
-      <w:proofErr w:type="spellStart"/>
       <w:r>
         <w:t>Compound</w:t>
       </w:r>
@@ -703,7 +672,6 @@
         </w:rPr>
         <w:t>k</w:t>
       </w:r>
-      <w:proofErr w:type="spellEnd"/>
       <w:r>
         <w:t xml:space="preserve"> </w:t>
       </w:r>
@@ -770,15 +738,7 @@
     </w:p>
     <w:p>
       <w:r>
-        <w:t xml:space="preserve">(b) </w:t>
-      </w:r>
-      <w:proofErr w:type="spellStart"/>
-      <w:r>
-        <w:t>Analyze</w:t>
-      </w:r>
-      <w:proofErr w:type="spellEnd"/>
-      <w:r>
-        <w:t xml:space="preserve"> the Gaussian outcome ‘width of the flower’ taking into account the covariates and the subplot effect.</w:t>
+        <w:t>(b) Analyze the Gaussian outcome ‘width of the flower’ taking into account the covariates and the subplot effect.</w:t>
       </w:r>
     </w:p>
     <w:p>
@@ -818,15 +778,7 @@
     </w:p>
     <w:p>
       <w:r>
-        <w:t xml:space="preserve">(d) Confirm (part of) the conclusions of your data analysis on the </w:t>
-      </w:r>
-      <w:proofErr w:type="spellStart"/>
-      <w:r>
-        <w:t>Guassian</w:t>
-      </w:r>
-      <w:proofErr w:type="spellEnd"/>
-      <w:r>
-        <w:t xml:space="preserve"> outcome  ‘width of the flower’ using a multivariate method.</w:t>
+        <w:t>(d) Confirm (part of) the conclusions of your data analysis on the Guassian outcome  ‘width of the flower’ using a multivariate method.</w:t>
       </w:r>
     </w:p>
     <w:p>
@@ -836,52 +788,12 @@
     </w:p>
     <w:p>
       <w:r>
-        <w:t xml:space="preserve">(e) </w:t>
-      </w:r>
-      <w:proofErr w:type="spellStart"/>
-      <w:r>
-        <w:t>analyze</w:t>
-      </w:r>
-      <w:proofErr w:type="spellEnd"/>
-      <w:r>
-        <w:t xml:space="preserve"> </w:t>
-      </w:r>
-      <w:proofErr w:type="spellStart"/>
-      <w:r>
-        <w:t>tot.vase.days</w:t>
-      </w:r>
-      <w:proofErr w:type="spellEnd"/>
-      <w:r>
-        <w:t xml:space="preserve"> outcome using linear mixed-effect model (normal assumption)</w:t>
-      </w:r>
-    </w:p>
-    <w:p>
-      <w:r>
-        <w:t xml:space="preserve">(f) </w:t>
-      </w:r>
-      <w:proofErr w:type="spellStart"/>
-      <w:r>
-        <w:t>analyze</w:t>
-      </w:r>
-      <w:proofErr w:type="spellEnd"/>
-      <w:r>
-        <w:t xml:space="preserve"> </w:t>
-      </w:r>
-      <w:proofErr w:type="spellStart"/>
-      <w:r>
-        <w:t>tot.vase.days</w:t>
-      </w:r>
-      <w:proofErr w:type="spellEnd"/>
-      <w:r>
-        <w:t xml:space="preserve"> outcome using generalized mixed-effect model (</w:t>
-      </w:r>
-      <w:proofErr w:type="spellStart"/>
-      <w:r>
-        <w:t>poisson</w:t>
-      </w:r>
-      <w:proofErr w:type="spellEnd"/>
-      <w:r>
-        <w:t xml:space="preserve"> distribution)</w:t>
+        <w:t>(e) analyze tot.vase.days outcome using linear mixed-effect model (normal assumption)</w:t>
+      </w:r>
+    </w:p>
+    <w:p>
+      <w:r>
+        <w:t>(f) analyze tot.vase.days outcome using generalized mixed-effect model (poisson distribution)</w:t>
       </w:r>
     </w:p>
     <w:p/>
@@ -929,15 +841,7 @@
         <w:t xml:space="preserve"> – consult </w:t>
       </w:r>
       <w:r>
-        <w:t xml:space="preserve">report from </w:t>
-      </w:r>
-      <w:proofErr w:type="spellStart"/>
-      <w:r>
-        <w:t>Gorup</w:t>
-      </w:r>
-      <w:proofErr w:type="spellEnd"/>
-      <w:r>
-        <w:t xml:space="preserve"> 3</w:t>
+        <w:t>report from Gorup 3</w:t>
       </w:r>
       <w:r>
         <w:t>.</w:t>
@@ -1000,35 +904,7 @@
         <w:rPr>
           <w:lang w:val="fr-FR"/>
         </w:rPr>
-        <w:t xml:space="preserve">Git hub. </w:t>
-      </w:r>
-      <w:proofErr w:type="spellStart"/>
-      <w:r>
-        <w:rPr>
-          <w:lang w:val="fr-FR"/>
-        </w:rPr>
-        <w:t>Same</w:t>
-      </w:r>
-      <w:proofErr w:type="spellEnd"/>
-      <w:r>
-        <w:rPr>
-          <w:lang w:val="fr-FR"/>
-        </w:rPr>
-        <w:t xml:space="preserve"> code/</w:t>
-      </w:r>
-      <w:proofErr w:type="spellStart"/>
-      <w:r>
-        <w:rPr>
-          <w:lang w:val="fr-FR"/>
-        </w:rPr>
-        <w:t>different</w:t>
-      </w:r>
-      <w:proofErr w:type="spellEnd"/>
-      <w:r>
-        <w:rPr>
-          <w:lang w:val="fr-FR"/>
-        </w:rPr>
-        <w:t xml:space="preserve"> cod</w:t>
+        <w:t>Git hub. Same code/different cod</w:t>
       </w:r>
       <w:r>
         <w:rPr>
@@ -1047,53 +923,25 @@
         <w:rPr>
           <w:lang w:val="fr-FR"/>
         </w:rPr>
-        <w:t xml:space="preserve">To do </w:t>
-      </w:r>
-      <w:proofErr w:type="spellStart"/>
-      <w:r>
+        <w:t>To do list 090524</w:t>
+      </w:r>
+    </w:p>
+    <w:p>
+      <w:pPr>
+        <w:pStyle w:val="ListParagraph"/>
+        <w:numPr>
+          <w:ilvl w:val="0"/>
+          <w:numId w:val="2"/>
+        </w:numPr>
         <w:rPr>
           <w:lang w:val="fr-FR"/>
         </w:rPr>
-        <w:t>list</w:t>
-      </w:r>
-      <w:proofErr w:type="spellEnd"/>
+      </w:pPr>
       <w:r>
         <w:rPr>
           <w:lang w:val="fr-FR"/>
         </w:rPr>
-        <w:t xml:space="preserve"> 090524</w:t>
-      </w:r>
-    </w:p>
-    <w:p>
-      <w:pPr>
-        <w:pStyle w:val="ListParagraph"/>
-        <w:numPr>
-          <w:ilvl w:val="0"/>
-          <w:numId w:val="2"/>
-        </w:numPr>
-        <w:rPr>
-          <w:lang w:val="fr-FR"/>
-        </w:rPr>
-      </w:pPr>
-      <w:r>
-        <w:rPr>
-          <w:lang w:val="fr-FR"/>
-        </w:rPr>
-        <w:t xml:space="preserve">Read report </w:t>
-      </w:r>
-      <w:proofErr w:type="spellStart"/>
-      <w:r>
-        <w:rPr>
-          <w:lang w:val="fr-FR"/>
-        </w:rPr>
-        <w:t>from</w:t>
-      </w:r>
-      <w:proofErr w:type="spellEnd"/>
-      <w:r>
-        <w:rPr>
-          <w:lang w:val="fr-FR"/>
-        </w:rPr>
-        <w:t xml:space="preserve"> Bernard</w:t>
+        <w:t>Read report from Bernard</w:t>
       </w:r>
       <w:r>
         <w:rPr>
@@ -1141,15 +989,7 @@
         <w:t>question a :</w:t>
       </w:r>
       <w:r>
-        <w:t xml:space="preserve"> box plot of </w:t>
-      </w:r>
-      <w:proofErr w:type="spellStart"/>
-      <w:r>
-        <w:t>tot.vas.days</w:t>
-      </w:r>
-      <w:proofErr w:type="spellEnd"/>
-      <w:r>
-        <w:t xml:space="preserve"> per compound</w:t>
+        <w:t xml:space="preserve"> box plot of tot.vas.days per compound</w:t>
       </w:r>
       <w:r>
         <w:t xml:space="preserve"> </w:t>
@@ -1183,15 +1023,7 @@
         </w:numPr>
       </w:pPr>
       <w:r>
-        <w:t xml:space="preserve">Gee and </w:t>
-      </w:r>
-      <w:proofErr w:type="spellStart"/>
-      <w:r>
-        <w:t>glmm</w:t>
-      </w:r>
-      <w:proofErr w:type="spellEnd"/>
-      <w:r>
-        <w:t xml:space="preserve"> for a. </w:t>
+        <w:t xml:space="preserve">Gee and glmm for a. </w:t>
       </w:r>
     </w:p>
     <w:p>
@@ -1217,13 +1049,8 @@
           <w:numId w:val="2"/>
         </w:numPr>
       </w:pPr>
-      <w:proofErr w:type="spellStart"/>
-      <w:r>
-        <w:t>Glmm</w:t>
-      </w:r>
-      <w:proofErr w:type="spellEnd"/>
-      <w:r>
-        <w:t xml:space="preserve"> with marginal interpretation</w:t>
+      <w:r>
+        <w:t>Glmm with marginal interpretation</w:t>
       </w:r>
     </w:p>
     <w:p>
@@ -1234,13 +1061,8 @@
           <w:numId w:val="2"/>
         </w:numPr>
       </w:pPr>
-      <w:proofErr w:type="spellStart"/>
-      <w:r>
-        <w:t>Pca</w:t>
-      </w:r>
-      <w:proofErr w:type="spellEnd"/>
-      <w:r>
-        <w:t xml:space="preserve"> for c</w:t>
+      <w:r>
+        <w:t>Pca for c</w:t>
       </w:r>
     </w:p>
     <w:p>
@@ -1270,21 +1092,7 @@
           <w:rPr>
             <w:rStyle w:val="Hyperlink"/>
           </w:rPr>
-          <w:t xml:space="preserve">Comparisons and contrasts in </w:t>
-        </w:r>
-        <w:proofErr w:type="spellStart"/>
-        <w:r>
-          <w:rPr>
-            <w:rStyle w:val="Hyperlink"/>
-          </w:rPr>
-          <w:t>emmeans</w:t>
-        </w:r>
-        <w:proofErr w:type="spellEnd"/>
-        <w:r>
-          <w:rPr>
-            <w:rStyle w:val="Hyperlink"/>
-          </w:rPr>
-          <w:t xml:space="preserve"> (r-project.org)</w:t>
+          <w:t>Comparisons and contrasts in emmeans (r-project.org)</w:t>
         </w:r>
       </w:hyperlink>
       <w:r>
@@ -1524,15 +1332,7 @@
         </w:numPr>
       </w:pPr>
       <w:r>
-        <w:t xml:space="preserve">GEE compared with </w:t>
-      </w:r>
-      <w:proofErr w:type="spellStart"/>
-      <w:r>
-        <w:t>lmer</w:t>
-      </w:r>
-      <w:proofErr w:type="spellEnd"/>
-      <w:r>
-        <w:t>:</w:t>
+        <w:t>GEE compared with lmer:</w:t>
       </w:r>
     </w:p>
     <w:p>
@@ -1568,15 +1368,7 @@
         </w:numPr>
       </w:pPr>
       <w:r>
-        <w:t>plot(</w:t>
-      </w:r>
-      <w:proofErr w:type="spellStart"/>
-      <w:r>
-        <w:t>mixed.lmer</w:t>
-      </w:r>
-      <w:proofErr w:type="spellEnd"/>
-      <w:r>
-        <w:t>)</w:t>
+        <w:t>plot(mixed.lmer)</w:t>
       </w:r>
     </w:p>
     <w:p>
@@ -1587,29 +1379,8 @@
           <w:numId w:val="2"/>
         </w:numPr>
       </w:pPr>
-      <w:proofErr w:type="spellStart"/>
-      <w:r>
-        <w:t>qqnorm</w:t>
-      </w:r>
-      <w:proofErr w:type="spellEnd"/>
-      <w:r>
-        <w:t>(</w:t>
-      </w:r>
-      <w:proofErr w:type="spellStart"/>
-      <w:r>
-        <w:t>resid</w:t>
-      </w:r>
-      <w:proofErr w:type="spellEnd"/>
-      <w:r>
-        <w:t>(</w:t>
-      </w:r>
-      <w:proofErr w:type="spellStart"/>
-      <w:r>
-        <w:t>mixed.lmer</w:t>
-      </w:r>
-      <w:proofErr w:type="spellEnd"/>
-      <w:r>
-        <w:t>))</w:t>
+      <w:r>
+        <w:t>qqnorm(resid(mixed.lmer))</w:t>
       </w:r>
     </w:p>
     <w:p>
@@ -1620,29 +1391,8 @@
           <w:numId w:val="2"/>
         </w:numPr>
       </w:pPr>
-      <w:proofErr w:type="spellStart"/>
-      <w:r>
-        <w:t>qqline</w:t>
-      </w:r>
-      <w:proofErr w:type="spellEnd"/>
-      <w:r>
-        <w:t>(</w:t>
-      </w:r>
-      <w:proofErr w:type="spellStart"/>
-      <w:r>
-        <w:t>resid</w:t>
-      </w:r>
-      <w:proofErr w:type="spellEnd"/>
-      <w:r>
-        <w:t>(</w:t>
-      </w:r>
-      <w:proofErr w:type="spellStart"/>
-      <w:r>
-        <w:t>mixed.lmer</w:t>
-      </w:r>
-      <w:proofErr w:type="spellEnd"/>
-      <w:r>
-        <w:t>))</w:t>
+      <w:r>
+        <w:t>qqline(resid(mixed.lmer))</w:t>
       </w:r>
     </w:p>
     <w:p>
@@ -1712,12 +1462,79 @@
     </w:p>
     <w:p>
       <w:pPr>
+        <w:rPr>
+          <w:b/>
+          <w:bCs/>
+        </w:rPr>
+      </w:pPr>
+      <w:r>
+        <w:rPr>
+          <w:b/>
+          <w:bCs/>
+        </w:rPr>
+        <w:t xml:space="preserve">Meeting </w:t>
+      </w:r>
+      <w:r>
+        <w:rPr>
+          <w:b/>
+          <w:bCs/>
+        </w:rPr>
+        <w:t>110524</w:t>
+      </w:r>
+    </w:p>
+    <w:p>
+      <w:pPr>
         <w:pStyle w:val="ListParagraph"/>
         <w:numPr>
           <w:ilvl w:val="0"/>
           <w:numId w:val="2"/>
         </w:numPr>
       </w:pPr>
+      <w:r>
+        <w:t>final code version</w:t>
+      </w:r>
+      <w:r>
+        <w:t xml:space="preserve"> before 8pm to</w:t>
+      </w:r>
+      <w:r>
+        <w:t xml:space="preserve">day for the other group to </w:t>
+      </w:r>
+      <w:r>
+        <w:t>check</w:t>
+      </w:r>
+    </w:p>
+    <w:p>
+      <w:pPr>
+        <w:pStyle w:val="ListParagraph"/>
+        <w:numPr>
+          <w:ilvl w:val="0"/>
+          <w:numId w:val="2"/>
+        </w:numPr>
+      </w:pPr>
+      <w:r>
+        <w:t xml:space="preserve">model notation </w:t>
+      </w:r>
+      <w:r>
+        <w:t>–</w:t>
+      </w:r>
+      <w:r>
+        <w:t xml:space="preserve"> </w:t>
+      </w:r>
+    </w:p>
+    <w:p>
+      <w:pPr>
+        <w:pStyle w:val="ListParagraph"/>
+        <w:numPr>
+          <w:ilvl w:val="0"/>
+          <w:numId w:val="2"/>
+        </w:numPr>
+      </w:pPr>
+      <w:r>
+        <w:t>check Gorkem’s code -&gt; how to proceed?</w:t>
+      </w:r>
+      <w:r>
+        <w:t xml:space="preserve"> Voting is good!</w:t>
+      </w:r>
     </w:p>
     <w:sectPr>
       <w:pgSz w:w="11906" w:h="16838"/>

</xml_diff>